<commit_message>
Final commit update table
</commit_message>
<xml_diff>
--- a/School files/Technisch ontwerp.docx
+++ b/School files/Technisch ontwerp.docx
@@ -4,7 +4,7 @@
   <w:body>
     <w:p>
       <w:pPr>
-        <w:pStyle w:val="Titel"/>
+        <w:pStyle w:val="Title"/>
         <w:jc w:val="center"/>
       </w:pPr>
       <w:bookmarkStart w:id="0" w:name="_Hlk23517527"/>
@@ -17,43 +17,43 @@
     </w:p>
     <w:p>
       <w:pPr>
-        <w:pStyle w:val="Geenafstand"/>
+        <w:pStyle w:val="NoSpacing"/>
         <w:jc w:val="center"/>
       </w:pPr>
     </w:p>
     <w:p>
       <w:pPr>
-        <w:pStyle w:val="Geenafstand"/>
+        <w:pStyle w:val="NoSpacing"/>
         <w:jc w:val="center"/>
       </w:pPr>
     </w:p>
     <w:p>
       <w:pPr>
-        <w:pStyle w:val="Geenafstand"/>
+        <w:pStyle w:val="NoSpacing"/>
         <w:jc w:val="center"/>
       </w:pPr>
     </w:p>
     <w:p>
       <w:pPr>
-        <w:pStyle w:val="Geenafstand"/>
+        <w:pStyle w:val="NoSpacing"/>
         <w:jc w:val="center"/>
       </w:pPr>
     </w:p>
     <w:p>
       <w:pPr>
-        <w:pStyle w:val="Geenafstand"/>
+        <w:pStyle w:val="NoSpacing"/>
         <w:jc w:val="center"/>
       </w:pPr>
     </w:p>
     <w:p>
       <w:pPr>
-        <w:pStyle w:val="Geenafstand"/>
+        <w:pStyle w:val="NoSpacing"/>
         <w:jc w:val="center"/>
       </w:pPr>
     </w:p>
     <w:p>
       <w:pPr>
-        <w:pStyle w:val="Geenafstand"/>
+        <w:pStyle w:val="NoSpacing"/>
         <w:jc w:val="center"/>
       </w:pPr>
       <w:r>
@@ -151,139 +151,139 @@
     </w:p>
     <w:p>
       <w:pPr>
-        <w:pStyle w:val="Geenafstand"/>
+        <w:pStyle w:val="NoSpacing"/>
         <w:jc w:val="center"/>
       </w:pPr>
     </w:p>
     <w:p>
       <w:pPr>
-        <w:pStyle w:val="Geenafstand"/>
+        <w:pStyle w:val="NoSpacing"/>
         <w:jc w:val="center"/>
       </w:pPr>
     </w:p>
     <w:p>
       <w:pPr>
-        <w:pStyle w:val="Geenafstand"/>
+        <w:pStyle w:val="NoSpacing"/>
         <w:jc w:val="center"/>
       </w:pPr>
     </w:p>
     <w:p>
       <w:pPr>
-        <w:pStyle w:val="Geenafstand"/>
+        <w:pStyle w:val="NoSpacing"/>
         <w:jc w:val="center"/>
       </w:pPr>
     </w:p>
     <w:p>
       <w:pPr>
-        <w:pStyle w:val="Geenafstand"/>
+        <w:pStyle w:val="NoSpacing"/>
         <w:jc w:val="center"/>
       </w:pPr>
     </w:p>
     <w:p>
       <w:pPr>
-        <w:pStyle w:val="Geenafstand"/>
+        <w:pStyle w:val="NoSpacing"/>
         <w:jc w:val="center"/>
       </w:pPr>
     </w:p>
     <w:p>
       <w:pPr>
-        <w:pStyle w:val="Geenafstand"/>
+        <w:pStyle w:val="NoSpacing"/>
         <w:jc w:val="center"/>
       </w:pPr>
     </w:p>
     <w:p>
       <w:pPr>
-        <w:pStyle w:val="Geenafstand"/>
+        <w:pStyle w:val="NoSpacing"/>
         <w:jc w:val="center"/>
       </w:pPr>
     </w:p>
     <w:p>
       <w:pPr>
-        <w:pStyle w:val="Geenafstand"/>
+        <w:pStyle w:val="NoSpacing"/>
         <w:jc w:val="center"/>
       </w:pPr>
     </w:p>
     <w:p>
       <w:pPr>
-        <w:pStyle w:val="Geenafstand"/>
+        <w:pStyle w:val="NoSpacing"/>
         <w:jc w:val="center"/>
       </w:pPr>
     </w:p>
     <w:p>
       <w:pPr>
-        <w:pStyle w:val="Geenafstand"/>
+        <w:pStyle w:val="NoSpacing"/>
         <w:jc w:val="center"/>
       </w:pPr>
     </w:p>
     <w:p>
       <w:pPr>
-        <w:pStyle w:val="Geenafstand"/>
+        <w:pStyle w:val="NoSpacing"/>
         <w:jc w:val="center"/>
       </w:pPr>
     </w:p>
     <w:p>
       <w:pPr>
-        <w:pStyle w:val="Geenafstand"/>
+        <w:pStyle w:val="NoSpacing"/>
         <w:jc w:val="center"/>
       </w:pPr>
     </w:p>
     <w:p>
       <w:pPr>
-        <w:pStyle w:val="Geenafstand"/>
+        <w:pStyle w:val="NoSpacing"/>
         <w:jc w:val="center"/>
       </w:pPr>
     </w:p>
     <w:p>
       <w:pPr>
-        <w:pStyle w:val="Geenafstand"/>
+        <w:pStyle w:val="NoSpacing"/>
         <w:jc w:val="center"/>
       </w:pPr>
     </w:p>
     <w:p>
       <w:pPr>
-        <w:pStyle w:val="Geenafstand"/>
+        <w:pStyle w:val="NoSpacing"/>
         <w:jc w:val="center"/>
       </w:pPr>
     </w:p>
     <w:p>
       <w:pPr>
-        <w:pStyle w:val="Geenafstand"/>
+        <w:pStyle w:val="NoSpacing"/>
         <w:jc w:val="center"/>
       </w:pPr>
     </w:p>
     <w:p>
       <w:pPr>
-        <w:pStyle w:val="Geenafstand"/>
+        <w:pStyle w:val="NoSpacing"/>
         <w:jc w:val="center"/>
       </w:pPr>
     </w:p>
     <w:p>
       <w:pPr>
-        <w:pStyle w:val="Geenafstand"/>
+        <w:pStyle w:val="NoSpacing"/>
         <w:jc w:val="center"/>
       </w:pPr>
     </w:p>
     <w:p>
       <w:pPr>
-        <w:pStyle w:val="Geenafstand"/>
+        <w:pStyle w:val="NoSpacing"/>
         <w:jc w:val="center"/>
       </w:pPr>
     </w:p>
     <w:p>
       <w:pPr>
-        <w:pStyle w:val="Geenafstand"/>
+        <w:pStyle w:val="NoSpacing"/>
         <w:jc w:val="center"/>
       </w:pPr>
     </w:p>
     <w:p>
       <w:pPr>
-        <w:pStyle w:val="Geenafstand"/>
+        <w:pStyle w:val="NoSpacing"/>
         <w:jc w:val="center"/>
       </w:pPr>
     </w:p>
     <w:p>
       <w:pPr>
-        <w:pStyle w:val="Geenafstand"/>
+        <w:pStyle w:val="NoSpacing"/>
         <w:jc w:val="right"/>
         <w:rPr>
           <w:b/>
@@ -300,7 +300,7 @@
     </w:p>
     <w:p>
       <w:pPr>
-        <w:pStyle w:val="Geenafstand"/>
+        <w:pStyle w:val="NoSpacing"/>
         <w:jc w:val="right"/>
       </w:pPr>
       <w:r>
@@ -309,21 +309,16 @@
     </w:p>
     <w:p>
       <w:pPr>
-        <w:pStyle w:val="Geenafstand"/>
+        <w:pStyle w:val="NoSpacing"/>
         <w:jc w:val="right"/>
       </w:pPr>
-      <w:proofErr w:type="spellStart"/>
       <w:r>
-        <w:t>Redmar</w:t>
+        <w:t>Redmar Sprenger</w:t>
       </w:r>
-      <w:proofErr w:type="spellEnd"/>
-      <w:r>
-        <w:t xml:space="preserve"> Sprenger</w:t>
-      </w:r>
-    </w:p>
-    <w:p>
-      <w:pPr>
-        <w:pStyle w:val="Geenafstand"/>
+    </w:p>
+    <w:p>
+      <w:pPr>
+        <w:pStyle w:val="NoSpacing"/>
         <w:jc w:val="right"/>
       </w:pPr>
       <w:r>
@@ -332,26 +327,16 @@
     </w:p>
     <w:p>
       <w:pPr>
-        <w:pStyle w:val="Geenafstand"/>
+        <w:pStyle w:val="NoSpacing"/>
         <w:jc w:val="right"/>
       </w:pPr>
-      <w:proofErr w:type="spellStart"/>
       <w:r>
-        <w:t>Corwin</w:t>
+        <w:t>Corwin de Kruijf</w:t>
       </w:r>
-      <w:proofErr w:type="spellEnd"/>
-      <w:r>
-        <w:t xml:space="preserve"> de </w:t>
-      </w:r>
-      <w:proofErr w:type="spellStart"/>
-      <w:r>
-        <w:t>Kruijf</w:t>
-      </w:r>
-      <w:proofErr w:type="spellEnd"/>
-    </w:p>
-    <w:p>
-      <w:pPr>
-        <w:pStyle w:val="Geenafstand"/>
+    </w:p>
+    <w:p>
+      <w:pPr>
+        <w:pStyle w:val="NoSpacing"/>
       </w:pPr>
       <w:r>
         <w:br w:type="page"/>
@@ -382,7 +367,7 @@
       <w:sdtContent>
         <w:p>
           <w:pPr>
-            <w:pStyle w:val="Kopvaninhoudsopgave"/>
+            <w:pStyle w:val="TOCHeading"/>
           </w:pPr>
           <w:r>
             <w:t>Inhoudsopgave</w:t>
@@ -390,7 +375,7 @@
         </w:p>
         <w:p>
           <w:pPr>
-            <w:pStyle w:val="Inhopg1"/>
+            <w:pStyle w:val="TOC1"/>
             <w:tabs>
               <w:tab w:val="right" w:leader="dot" w:pos="9062"/>
             </w:tabs>
@@ -408,7 +393,7 @@
           <w:r>
             <w:fldChar w:fldCharType="separate"/>
           </w:r>
-          <w:hyperlink w:anchor="_Toc23514649" w:history="1">
+          <w:hyperlink w:anchor="_Toc23766943" w:history="1">
             <w:r>
               <w:rPr>
                 <w:rStyle w:val="Hyperlink"/>
@@ -436,7 +421,7 @@
                 <w:noProof/>
                 <w:webHidden/>
               </w:rPr>
-              <w:instrText xml:space="preserve"> PAGEREF _Toc23514649 \h </w:instrText>
+              <w:instrText xml:space="preserve"> PAGEREF _Toc23766943 \h </w:instrText>
             </w:r>
             <w:r>
               <w:rPr>
@@ -469,7 +454,7 @@
         </w:p>
         <w:p>
           <w:pPr>
-            <w:pStyle w:val="Inhopg1"/>
+            <w:pStyle w:val="TOC1"/>
             <w:tabs>
               <w:tab w:val="right" w:leader="dot" w:pos="9062"/>
             </w:tabs>
@@ -478,14 +463,14 @@
               <w:noProof/>
             </w:rPr>
           </w:pPr>
-          <w:hyperlink w:anchor="_Toc23514650" w:history="1">
+          <w:hyperlink w:anchor="_Toc23766944" w:history="1">
             <w:r>
               <w:rPr>
                 <w:rStyle w:val="Hyperlink"/>
                 <w:noProof/>
                 <w:lang w:val="nl-NL"/>
               </w:rPr>
-              <w:t>De opdracht</w:t>
+              <w:t>Technisch ontwerp</w:t>
             </w:r>
             <w:r>
               <w:rPr>
@@ -506,7 +491,7 @@
                 <w:noProof/>
                 <w:webHidden/>
               </w:rPr>
-              <w:instrText xml:space="preserve"> PAGEREF _Toc23514650 \h </w:instrText>
+              <w:instrText xml:space="preserve"> PAGEREF _Toc23766944 \h </w:instrText>
             </w:r>
             <w:r>
               <w:rPr>
@@ -539,7 +524,7 @@
         </w:p>
         <w:p>
           <w:pPr>
-            <w:pStyle w:val="Inhopg1"/>
+            <w:pStyle w:val="TOC2"/>
             <w:tabs>
               <w:tab w:val="right" w:leader="dot" w:pos="9062"/>
             </w:tabs>
@@ -548,14 +533,14 @@
               <w:noProof/>
             </w:rPr>
           </w:pPr>
-          <w:hyperlink w:anchor="_Toc23514651" w:history="1">
+          <w:hyperlink w:anchor="_Toc23766945" w:history="1">
             <w:r>
               <w:rPr>
                 <w:rStyle w:val="Hyperlink"/>
                 <w:noProof/>
                 <w:lang w:val="nl-NL"/>
               </w:rPr>
-              <w:t>Kerntaak 1</w:t>
+              <w:t>Technologieën</w:t>
             </w:r>
             <w:r>
               <w:rPr>
@@ -576,7 +561,7 @@
                 <w:noProof/>
                 <w:webHidden/>
               </w:rPr>
-              <w:instrText xml:space="preserve"> PAGEREF _Toc23514651 \h </w:instrText>
+              <w:instrText xml:space="preserve"> PAGEREF _Toc23766945 \h </w:instrText>
             </w:r>
             <w:r>
               <w:rPr>
@@ -596,7 +581,145 @@
                 <w:noProof/>
                 <w:webHidden/>
               </w:rPr>
-              <w:t>5</w:t>
+              <w:t>4</w:t>
+            </w:r>
+            <w:r>
+              <w:rPr>
+                <w:noProof/>
+                <w:webHidden/>
+              </w:rPr>
+              <w:fldChar w:fldCharType="end"/>
+            </w:r>
+          </w:hyperlink>
+        </w:p>
+        <w:p>
+          <w:pPr>
+            <w:pStyle w:val="TOC2"/>
+            <w:tabs>
+              <w:tab w:val="right" w:leader="dot" w:pos="9062"/>
+            </w:tabs>
+            <w:rPr>
+              <w:rFonts w:eastAsiaTheme="minorEastAsia"/>
+              <w:noProof/>
+            </w:rPr>
+          </w:pPr>
+          <w:hyperlink w:anchor="_Toc23766946" w:history="1">
+            <w:r>
+              <w:rPr>
+                <w:rStyle w:val="Hyperlink"/>
+                <w:noProof/>
+              </w:rPr>
+              <w:t>Hardware</w:t>
+            </w:r>
+            <w:r>
+              <w:rPr>
+                <w:noProof/>
+                <w:webHidden/>
+              </w:rPr>
+              <w:tab/>
+            </w:r>
+            <w:r>
+              <w:rPr>
+                <w:noProof/>
+                <w:webHidden/>
+              </w:rPr>
+              <w:fldChar w:fldCharType="begin"/>
+            </w:r>
+            <w:r>
+              <w:rPr>
+                <w:noProof/>
+                <w:webHidden/>
+              </w:rPr>
+              <w:instrText xml:space="preserve"> PAGEREF _Toc23766946 \h </w:instrText>
+            </w:r>
+            <w:r>
+              <w:rPr>
+                <w:noProof/>
+                <w:webHidden/>
+              </w:rPr>
+            </w:r>
+            <w:r>
+              <w:rPr>
+                <w:noProof/>
+                <w:webHidden/>
+              </w:rPr>
+              <w:fldChar w:fldCharType="separate"/>
+            </w:r>
+            <w:r>
+              <w:rPr>
+                <w:noProof/>
+                <w:webHidden/>
+              </w:rPr>
+              <w:t>4</w:t>
+            </w:r>
+            <w:r>
+              <w:rPr>
+                <w:noProof/>
+                <w:webHidden/>
+              </w:rPr>
+              <w:fldChar w:fldCharType="end"/>
+            </w:r>
+          </w:hyperlink>
+        </w:p>
+        <w:p>
+          <w:pPr>
+            <w:pStyle w:val="TOC2"/>
+            <w:tabs>
+              <w:tab w:val="right" w:leader="dot" w:pos="9062"/>
+            </w:tabs>
+            <w:rPr>
+              <w:rFonts w:eastAsiaTheme="minorEastAsia"/>
+              <w:noProof/>
+            </w:rPr>
+          </w:pPr>
+          <w:hyperlink w:anchor="_Toc23766947" w:history="1">
+            <w:r>
+              <w:rPr>
+                <w:rStyle w:val="Hyperlink"/>
+                <w:noProof/>
+              </w:rPr>
+              <w:t>Te gebruiken software</w:t>
+            </w:r>
+            <w:r>
+              <w:rPr>
+                <w:noProof/>
+                <w:webHidden/>
+              </w:rPr>
+              <w:tab/>
+            </w:r>
+            <w:r>
+              <w:rPr>
+                <w:noProof/>
+                <w:webHidden/>
+              </w:rPr>
+              <w:fldChar w:fldCharType="begin"/>
+            </w:r>
+            <w:r>
+              <w:rPr>
+                <w:noProof/>
+                <w:webHidden/>
+              </w:rPr>
+              <w:instrText xml:space="preserve"> PAGEREF _Toc23766947 \h </w:instrText>
+            </w:r>
+            <w:r>
+              <w:rPr>
+                <w:noProof/>
+                <w:webHidden/>
+              </w:rPr>
+            </w:r>
+            <w:r>
+              <w:rPr>
+                <w:noProof/>
+                <w:webHidden/>
+              </w:rPr>
+              <w:fldChar w:fldCharType="separate"/>
+            </w:r>
+            <w:r>
+              <w:rPr>
+                <w:noProof/>
+                <w:webHidden/>
+              </w:rPr>
+              <w:t>4</w:t>
             </w:r>
             <w:r>
               <w:rPr>
@@ -623,12 +746,12 @@
     </w:sdt>
     <w:p>
       <w:pPr>
-        <w:pStyle w:val="Geenafstand"/>
-      </w:pPr>
-    </w:p>
-    <w:p>
-      <w:pPr>
-        <w:pStyle w:val="Geenafstand"/>
+        <w:pStyle w:val="NoSpacing"/>
+      </w:pPr>
+    </w:p>
+    <w:p>
+      <w:pPr>
+        <w:pStyle w:val="NoSpacing"/>
       </w:pPr>
     </w:p>
     <w:p>
@@ -643,16 +766,18 @@
         </w:rPr>
         <w:br w:type="page"/>
       </w:r>
-    </w:p>
-    <w:p>
-      <w:pPr>
-        <w:pStyle w:val="Kop1"/>
+      <w:bookmarkStart w:id="3" w:name="_GoBack"/>
+      <w:bookmarkEnd w:id="3"/>
+    </w:p>
+    <w:p>
+      <w:pPr>
+        <w:pStyle w:val="Heading1"/>
         <w:spacing w:before="0"/>
         <w:rPr>
           <w:lang w:val="nl-NL"/>
         </w:rPr>
       </w:pPr>
-      <w:bookmarkStart w:id="3" w:name="_Toc23514649"/>
+      <w:bookmarkStart w:id="4" w:name="_Toc23766943"/>
       <w:r>
         <w:rPr>
           <w:lang w:val="nl-NL"/>
@@ -660,7 +785,7 @@
         <w:lastRenderedPageBreak/>
         <w:t>Inleiding</w:t>
       </w:r>
-      <w:bookmarkEnd w:id="3"/>
+      <w:bookmarkEnd w:id="4"/>
     </w:p>
     <w:p>
       <w:pPr>
@@ -686,43 +811,25 @@
     </w:p>
     <w:p>
       <w:pPr>
-        <w:pStyle w:val="Geenafstand"/>
+        <w:pStyle w:val="NoSpacing"/>
       </w:pPr>
       <w:r>
-        <w:t xml:space="preserve">Op vrijdag 6 september is het groepje 1 of 30 ontstaan, en kregen wij de opdracht memory. Het doel van dit project was om een memory project te gaan maken voor onze opdrachtgever Dhr. </w:t>
+        <w:t>Op vrijdag 6 september is het groepje 1 of 30 ontstaan, en kregen wij de opdracht memory. Het doel van dit project was om een memory project te gaan maken voor onze opdrachtgever Dhr. Pieterson. Hierbij mochten we geen database gebruiken en moesten we het spel maken in windowsforms. De doelgroep is jong en oud, daarom hebben we diverse thema’s en is het UI(User Interface) simpel.</w:t>
       </w:r>
-      <w:proofErr w:type="spellStart"/>
-      <w:r>
-        <w:t>Pieterson</w:t>
-      </w:r>
-      <w:proofErr w:type="spellEnd"/>
-      <w:r>
-        <w:t xml:space="preserve">. Hierbij mochten we geen database gebruiken en moesten we het spel maken in </w:t>
-      </w:r>
-      <w:proofErr w:type="spellStart"/>
-      <w:r>
-        <w:t>windowsforms</w:t>
-      </w:r>
-      <w:proofErr w:type="spellEnd"/>
-      <w:r>
-        <w:t>. De doelgroep is jong en oud, daarom hebben we diverse thema’s en is het UI(User Interface) simpel.</w:t>
-      </w:r>
-    </w:p>
-    <w:p>
-      <w:pPr>
-        <w:pStyle w:val="Geenafstand"/>
-      </w:pPr>
-      <w:bookmarkStart w:id="4" w:name="_GoBack"/>
-      <w:bookmarkEnd w:id="4"/>
-    </w:p>
-    <w:p>
-      <w:pPr>
-        <w:pStyle w:val="Geenafstand"/>
-      </w:pPr>
-    </w:p>
-    <w:p>
-      <w:pPr>
-        <w:pStyle w:val="Geenafstand"/>
+    </w:p>
+    <w:p>
+      <w:pPr>
+        <w:pStyle w:val="NoSpacing"/>
+      </w:pPr>
+    </w:p>
+    <w:p>
+      <w:pPr>
+        <w:pStyle w:val="NoSpacing"/>
+      </w:pPr>
+    </w:p>
+    <w:p>
+      <w:pPr>
+        <w:pStyle w:val="NoSpacing"/>
       </w:pPr>
       <w:r>
         <w:br w:type="page"/>
@@ -730,11 +837,12 @@
     </w:p>
     <w:p>
       <w:pPr>
-        <w:pStyle w:val="Kop1"/>
+        <w:pStyle w:val="Heading1"/>
         <w:rPr>
           <w:lang w:val="nl-NL"/>
         </w:rPr>
       </w:pPr>
+      <w:bookmarkStart w:id="5" w:name="_Toc23766944"/>
       <w:r>
         <w:rPr>
           <w:lang w:val="nl-NL"/>
@@ -742,24 +850,27 @@
         <w:lastRenderedPageBreak/>
         <w:t>Technisch ontwerp</w:t>
       </w:r>
-    </w:p>
-    <w:p>
-      <w:pPr>
-        <w:pStyle w:val="Kop2"/>
+      <w:bookmarkEnd w:id="5"/>
+    </w:p>
+    <w:p>
+      <w:pPr>
+        <w:pStyle w:val="Heading2"/>
         <w:rPr>
           <w:lang w:val="nl-NL"/>
         </w:rPr>
       </w:pPr>
+      <w:bookmarkStart w:id="6" w:name="_Toc23766945"/>
       <w:r>
         <w:rPr>
           <w:lang w:val="nl-NL"/>
         </w:rPr>
         <w:t>Technologieën</w:t>
       </w:r>
+      <w:bookmarkEnd w:id="6"/>
     </w:p>
     <w:tbl>
       <w:tblPr>
-        <w:tblStyle w:val="Tabelraster"/>
+        <w:tblStyle w:val="TableGrid"/>
         <w:tblW w:w="9360" w:type="dxa"/>
         <w:tblLayout w:type="fixed"/>
         <w:tblLook w:val="04A0" w:firstRow="1" w:lastRow="0" w:firstColumn="1" w:lastColumn="0" w:noHBand="0" w:noVBand="1"/>
@@ -783,7 +894,7 @@
           </w:tcPr>
           <w:p>
             <w:pPr>
-              <w:pStyle w:val="Geenafstand"/>
+              <w:pStyle w:val="NoSpacing"/>
               <w:rPr>
                 <w:b/>
                 <w:bCs/>
@@ -804,7 +915,7 @@
           </w:tcPr>
           <w:p>
             <w:pPr>
-              <w:pStyle w:val="Geenafstand"/>
+              <w:pStyle w:val="NoSpacing"/>
               <w:rPr>
                 <w:b/>
                 <w:bCs/>
@@ -833,7 +944,7 @@
           </w:tcPr>
           <w:p>
             <w:pPr>
-              <w:pStyle w:val="Geenafstand"/>
+              <w:pStyle w:val="NoSpacing"/>
               <w:rPr>
                 <w:b/>
                 <w:bCs/>
@@ -861,7 +972,7 @@
           </w:tcPr>
           <w:p>
             <w:pPr>
-              <w:pStyle w:val="Geenafstand"/>
+              <w:pStyle w:val="NoSpacing"/>
               <w:rPr>
                 <w:b/>
                 <w:bCs/>
@@ -891,21 +1002,11 @@
           </w:tcPr>
           <w:p>
             <w:pPr>
-              <w:pStyle w:val="Geenafstand"/>
+              <w:pStyle w:val="NoSpacing"/>
             </w:pPr>
-            <w:proofErr w:type="spellStart"/>
-            <w:r>
-              <w:t>Markup</w:t>
-            </w:r>
-            <w:proofErr w:type="spellEnd"/>
-            <w:r>
-              <w:t xml:space="preserve"> </w:t>
-            </w:r>
-            <w:proofErr w:type="spellStart"/>
-            <w:r>
-              <w:t>language</w:t>
-            </w:r>
-            <w:proofErr w:type="spellEnd"/>
+            <w:r>
+              <w:t>Markup language</w:t>
+            </w:r>
           </w:p>
         </w:tc>
         <w:tc>
@@ -921,7 +1022,7 @@
           </w:tcPr>
           <w:p>
             <w:pPr>
-              <w:pStyle w:val="Geenafstand"/>
+              <w:pStyle w:val="NoSpacing"/>
             </w:pPr>
             <w:r>
               <w:t>XAML</w:t>
@@ -941,7 +1042,7 @@
           </w:tcPr>
           <w:p>
             <w:pPr>
-              <w:pStyle w:val="Geenafstand"/>
+              <w:pStyle w:val="NoSpacing"/>
             </w:pPr>
           </w:p>
         </w:tc>
@@ -958,7 +1059,7 @@
           </w:tcPr>
           <w:p>
             <w:pPr>
-              <w:pStyle w:val="Geenafstand"/>
+              <w:pStyle w:val="NoSpacing"/>
             </w:pPr>
             <w:hyperlink r:id="rId10" w:history="1">
               <w:r>
@@ -971,7 +1072,7 @@
           </w:p>
           <w:p>
             <w:pPr>
-              <w:pStyle w:val="Geenafstand"/>
+              <w:pStyle w:val="NoSpacing"/>
             </w:pPr>
           </w:p>
         </w:tc>
@@ -990,16 +1091,11 @@
           </w:tcPr>
           <w:p>
             <w:pPr>
-              <w:pStyle w:val="Geenafstand"/>
+              <w:pStyle w:val="NoSpacing"/>
             </w:pPr>
             <w:r>
-              <w:t xml:space="preserve">Programming </w:t>
-            </w:r>
-            <w:proofErr w:type="spellStart"/>
-            <w:r>
-              <w:t>language</w:t>
-            </w:r>
-            <w:proofErr w:type="spellEnd"/>
+              <w:t>Programming language</w:t>
+            </w:r>
           </w:p>
         </w:tc>
         <w:tc>
@@ -1015,7 +1111,7 @@
           </w:tcPr>
           <w:p>
             <w:pPr>
-              <w:pStyle w:val="Geenafstand"/>
+              <w:pStyle w:val="NoSpacing"/>
             </w:pPr>
             <w:r>
               <w:t>C</w:t>
@@ -1038,7 +1134,7 @@
           </w:tcPr>
           <w:p>
             <w:pPr>
-              <w:pStyle w:val="Geenafstand"/>
+              <w:pStyle w:val="NoSpacing"/>
             </w:pPr>
             <w:r>
               <w:t>3</w:t>
@@ -1058,7 +1154,7 @@
           </w:tcPr>
           <w:p>
             <w:pPr>
-              <w:pStyle w:val="Geenafstand"/>
+              <w:pStyle w:val="NoSpacing"/>
             </w:pPr>
             <w:hyperlink r:id="rId11" w:history="1">
               <w:r>
@@ -1074,23 +1170,25 @@
     </w:tbl>
     <w:p>
       <w:pPr>
-        <w:pStyle w:val="Geenafstand"/>
-      </w:pPr>
-    </w:p>
-    <w:p>
-      <w:pPr>
-        <w:pStyle w:val="Kop2"/>
+        <w:pStyle w:val="NoSpacing"/>
+      </w:pPr>
+    </w:p>
+    <w:p>
+      <w:pPr>
+        <w:pStyle w:val="Heading2"/>
         <w:rPr>
           <w:lang w:val="nl-NL"/>
         </w:rPr>
       </w:pPr>
+      <w:bookmarkStart w:id="7" w:name="_Toc23766946"/>
       <w:r>
         <w:t>Hardware</w:t>
       </w:r>
+      <w:bookmarkEnd w:id="7"/>
     </w:p>
     <w:tbl>
       <w:tblPr>
-        <w:tblStyle w:val="Tabelraster"/>
+        <w:tblStyle w:val="TableGrid"/>
         <w:tblW w:w="0" w:type="auto"/>
         <w:tblLayout w:type="fixed"/>
         <w:tblLook w:val="04A0" w:firstRow="1" w:lastRow="0" w:firstColumn="1" w:lastColumn="0" w:noHBand="0" w:noVBand="1"/>
@@ -1113,7 +1211,7 @@
           </w:tcPr>
           <w:p>
             <w:pPr>
-              <w:pStyle w:val="Geenafstand"/>
+              <w:pStyle w:val="NoSpacing"/>
               <w:rPr>
                 <w:b/>
                 <w:bCs/>
@@ -1142,7 +1240,7 @@
           </w:tcPr>
           <w:p>
             <w:pPr>
-              <w:pStyle w:val="Geenafstand"/>
+              <w:pStyle w:val="NoSpacing"/>
               <w:rPr>
                 <w:b/>
                 <w:bCs/>
@@ -1172,7 +1270,7 @@
           </w:tcPr>
           <w:p>
             <w:pPr>
-              <w:pStyle w:val="Geenafstand"/>
+              <w:pStyle w:val="NoSpacing"/>
             </w:pPr>
             <w:r>
               <w:t>Computer</w:t>
@@ -1191,7 +1289,7 @@
           </w:tcPr>
           <w:p>
             <w:pPr>
-              <w:pStyle w:val="Geenafstand"/>
+              <w:pStyle w:val="NoSpacing"/>
               <w:numPr>
                 <w:ilvl w:val="0"/>
                 <w:numId w:val="4"/>
@@ -1209,7 +1307,7 @@
           </w:p>
           <w:p>
             <w:pPr>
-              <w:pStyle w:val="Geenafstand"/>
+              <w:pStyle w:val="NoSpacing"/>
               <w:numPr>
                 <w:ilvl w:val="0"/>
                 <w:numId w:val="4"/>
@@ -1227,7 +1325,7 @@
           </w:p>
           <w:p>
             <w:pPr>
-              <w:pStyle w:val="Geenafstand"/>
+              <w:pStyle w:val="NoSpacing"/>
               <w:numPr>
                 <w:ilvl w:val="0"/>
                 <w:numId w:val="4"/>
@@ -1245,7 +1343,7 @@
           </w:p>
           <w:p>
             <w:pPr>
-              <w:pStyle w:val="Geenafstand"/>
+              <w:pStyle w:val="NoSpacing"/>
               <w:numPr>
                 <w:ilvl w:val="0"/>
                 <w:numId w:val="4"/>
@@ -1263,7 +1361,7 @@
           </w:p>
           <w:p>
             <w:pPr>
-              <w:pStyle w:val="Geenafstand"/>
+              <w:pStyle w:val="NoSpacing"/>
               <w:numPr>
                 <w:ilvl w:val="0"/>
                 <w:numId w:val="4"/>
@@ -1284,7 +1382,7 @@
     </w:tbl>
     <w:p>
       <w:pPr>
-        <w:pStyle w:val="Geenafstand"/>
+        <w:pStyle w:val="NoSpacing"/>
         <w:rPr>
           <w:lang w:val="en-US"/>
         </w:rPr>
@@ -1292,31 +1390,20 @@
     </w:p>
     <w:p>
       <w:pPr>
-        <w:pStyle w:val="Kop2"/>
+        <w:pStyle w:val="Heading2"/>
         <w:rPr>
           <w:lang w:val="nl-NL"/>
         </w:rPr>
       </w:pPr>
-      <w:proofErr w:type="spellStart"/>
+      <w:bookmarkStart w:id="8" w:name="_Toc23766947"/>
       <w:r>
-        <w:t>Te</w:t>
+        <w:t>Te gebruiken software</w:t>
       </w:r>
-      <w:proofErr w:type="spellEnd"/>
-      <w:r>
-        <w:t xml:space="preserve"> </w:t>
-      </w:r>
-      <w:proofErr w:type="spellStart"/>
-      <w:r>
-        <w:t>gebruiken</w:t>
-      </w:r>
-      <w:proofErr w:type="spellEnd"/>
-      <w:r>
-        <w:t xml:space="preserve"> software</w:t>
-      </w:r>
+      <w:bookmarkEnd w:id="8"/>
     </w:p>
     <w:tbl>
       <w:tblPr>
-        <w:tblStyle w:val="Tabelraster"/>
+        <w:tblStyle w:val="TableGrid"/>
         <w:tblW w:w="9360" w:type="dxa"/>
         <w:tblLayout w:type="fixed"/>
         <w:tblLook w:val="04A0" w:firstRow="1" w:lastRow="0" w:firstColumn="1" w:lastColumn="0" w:noHBand="0" w:noVBand="1"/>
@@ -1340,7 +1427,7 @@
           </w:tcPr>
           <w:p>
             <w:pPr>
-              <w:pStyle w:val="Geenafstand"/>
+              <w:pStyle w:val="NoSpacing"/>
               <w:rPr>
                 <w:b/>
                 <w:bCs/>
@@ -1369,7 +1456,7 @@
           </w:tcPr>
           <w:p>
             <w:pPr>
-              <w:pStyle w:val="Geenafstand"/>
+              <w:pStyle w:val="NoSpacing"/>
               <w:rPr>
                 <w:b/>
                 <w:bCs/>
@@ -1397,7 +1484,7 @@
           </w:tcPr>
           <w:p>
             <w:pPr>
-              <w:pStyle w:val="Geenafstand"/>
+              <w:pStyle w:val="NoSpacing"/>
               <w:rPr>
                 <w:b/>
                 <w:bCs/>
@@ -1427,7 +1514,7 @@
           </w:tcPr>
           <w:p>
             <w:pPr>
-              <w:pStyle w:val="Geenafstand"/>
+              <w:pStyle w:val="NoSpacing"/>
             </w:pPr>
             <w:r>
               <w:t>Besturingssysteem</w:t>
@@ -1447,7 +1534,7 @@
           </w:tcPr>
           <w:p>
             <w:pPr>
-              <w:pStyle w:val="Geenafstand"/>
+              <w:pStyle w:val="NoSpacing"/>
             </w:pPr>
             <w:r>
               <w:t>Windows</w:t>
@@ -1467,7 +1554,7 @@
           </w:tcPr>
           <w:p>
             <w:pPr>
-              <w:pStyle w:val="Geenafstand"/>
+              <w:pStyle w:val="NoSpacing"/>
             </w:pPr>
             <w:r>
               <w:t>10</w:t>
@@ -1489,7 +1576,7 @@
           </w:tcPr>
           <w:p>
             <w:pPr>
-              <w:pStyle w:val="Geenafstand"/>
+              <w:pStyle w:val="NoSpacing"/>
             </w:pPr>
             <w:r>
               <w:t>IDE</w:t>
@@ -1509,7 +1596,7 @@
           </w:tcPr>
           <w:p>
             <w:pPr>
-              <w:pStyle w:val="Geenafstand"/>
+              <w:pStyle w:val="NoSpacing"/>
             </w:pPr>
             <w:r>
               <w:t>Visual Studio</w:t>
@@ -1529,7 +1616,7 @@
           </w:tcPr>
           <w:p>
             <w:pPr>
-              <w:pStyle w:val="Geenafstand"/>
+              <w:pStyle w:val="NoSpacing"/>
             </w:pPr>
             <w:r>
               <w:rPr>
@@ -1554,49 +1641,49 @@
     </w:p>
     <w:p>
       <w:pPr>
-        <w:pStyle w:val="Geenafstand"/>
-      </w:pPr>
-    </w:p>
-    <w:p>
-      <w:pPr>
-        <w:pStyle w:val="Geenafstand"/>
-      </w:pPr>
-    </w:p>
-    <w:p>
-      <w:pPr>
-        <w:pStyle w:val="Geenafstand"/>
-      </w:pPr>
-    </w:p>
-    <w:p>
-      <w:pPr>
-        <w:pStyle w:val="Geenafstand"/>
-      </w:pPr>
-    </w:p>
-    <w:p>
-      <w:pPr>
-        <w:pStyle w:val="Geenafstand"/>
-      </w:pPr>
-    </w:p>
-    <w:p>
-      <w:pPr>
-        <w:pStyle w:val="Geenafstand"/>
-      </w:pPr>
-    </w:p>
-    <w:p>
-      <w:pPr>
-        <w:pStyle w:val="Geenafstand"/>
-      </w:pPr>
-    </w:p>
-    <w:p>
-      <w:pPr>
-        <w:pStyle w:val="Geenafstand"/>
+        <w:pStyle w:val="NoSpacing"/>
+      </w:pPr>
+    </w:p>
+    <w:p>
+      <w:pPr>
+        <w:pStyle w:val="NoSpacing"/>
+      </w:pPr>
+    </w:p>
+    <w:p>
+      <w:pPr>
+        <w:pStyle w:val="NoSpacing"/>
+      </w:pPr>
+    </w:p>
+    <w:p>
+      <w:pPr>
+        <w:pStyle w:val="NoSpacing"/>
+      </w:pPr>
+    </w:p>
+    <w:p>
+      <w:pPr>
+        <w:pStyle w:val="NoSpacing"/>
+      </w:pPr>
+    </w:p>
+    <w:p>
+      <w:pPr>
+        <w:pStyle w:val="NoSpacing"/>
+      </w:pPr>
+    </w:p>
+    <w:p>
+      <w:pPr>
+        <w:pStyle w:val="NoSpacing"/>
+      </w:pPr>
+    </w:p>
+    <w:p>
+      <w:pPr>
+        <w:pStyle w:val="NoSpacing"/>
       </w:pPr>
     </w:p>
     <w:bookmarkEnd w:id="1"/>
     <w:bookmarkEnd w:id="2"/>
     <w:p>
       <w:pPr>
-        <w:pStyle w:val="Geenafstand"/>
+        <w:pStyle w:val="NoSpacing"/>
       </w:pPr>
     </w:p>
     <w:sectPr>
@@ -1659,7 +1746,7 @@
         <w:sdtContent>
           <w:p>
             <w:pPr>
-              <w:pStyle w:val="Voettekst"/>
+              <w:pStyle w:val="Footer"/>
               <w:jc w:val="right"/>
             </w:pPr>
             <w:r>
@@ -1732,7 +1819,7 @@
   </w:sdt>
   <w:p>
     <w:pPr>
-      <w:pStyle w:val="Voettekst"/>
+      <w:pStyle w:val="Footer"/>
     </w:pPr>
   </w:p>
 </w:ftr>
@@ -2248,7 +2335,7 @@
       </w:pPr>
     </w:pPrDefault>
   </w:docDefaults>
-  <w:latentStyles w:defLockedState="0" w:defUIPriority="99" w:defSemiHidden="0" w:defUnhideWhenUsed="0" w:defQFormat="0" w:count="375">
+  <w:latentStyles w:defLockedState="0" w:defUIPriority="99" w:defSemiHidden="0" w:defUnhideWhenUsed="0" w:defQFormat="0" w:count="377">
     <w:lsdException w:name="Normal" w:uiPriority="0" w:qFormat="1"/>
     <w:lsdException w:name="heading 1" w:uiPriority="9" w:qFormat="1"/>
     <w:lsdException w:name="heading 2" w:semiHidden="1" w:uiPriority="9" w:unhideWhenUsed="1" w:qFormat="1"/>
@@ -2354,7 +2441,6 @@
     <w:lsdException w:name="HTML Sample" w:semiHidden="1" w:unhideWhenUsed="1"/>
     <w:lsdException w:name="HTML Typewriter" w:semiHidden="1" w:unhideWhenUsed="1"/>
     <w:lsdException w:name="HTML Variable" w:semiHidden="1" w:unhideWhenUsed="1"/>
-    <w:lsdException w:name="Normal Table" w:semiHidden="1" w:unhideWhenUsed="1"/>
     <w:lsdException w:name="annotation subject" w:semiHidden="1" w:unhideWhenUsed="1"/>
     <w:lsdException w:name="No List" w:semiHidden="1" w:unhideWhenUsed="1"/>
     <w:lsdException w:name="Outline List 1" w:semiHidden="1" w:unhideWhenUsed="1"/>
@@ -2400,11 +2486,9 @@
     <w:lsdException w:name="Table Subtle 1" w:semiHidden="1" w:unhideWhenUsed="1"/>
     <w:lsdException w:name="Table Subtle 2" w:semiHidden="1" w:unhideWhenUsed="1"/>
     <w:lsdException w:name="Table Web 1" w:semiHidden="1" w:unhideWhenUsed="1"/>
-    <w:lsdException w:name="Table Web 2" w:semiHidden="1" w:unhideWhenUsed="1"/>
     <w:lsdException w:name="Table Web 3" w:semiHidden="1" w:unhideWhenUsed="1"/>
     <w:lsdException w:name="Balloon Text" w:semiHidden="1" w:unhideWhenUsed="1"/>
     <w:lsdException w:name="Table Grid" w:uiPriority="59"/>
-    <w:lsdException w:name="Table Theme" w:semiHidden="1" w:unhideWhenUsed="1"/>
     <w:lsdException w:name="Placeholder Text" w:semiHidden="1"/>
     <w:lsdException w:name="No Spacing" w:uiPriority="1" w:qFormat="1"/>
     <w:lsdException w:name="Light Shading" w:uiPriority="60"/>
@@ -2624,8 +2708,10 @@
     <w:lsdException w:name="Smart Hyperlink" w:semiHidden="1" w:unhideWhenUsed="1"/>
     <w:lsdException w:name="Hashtag" w:semiHidden="1" w:unhideWhenUsed="1"/>
     <w:lsdException w:name="Unresolved Mention" w:semiHidden="1" w:unhideWhenUsed="1"/>
+    <w:lsdException w:name="Smart Link" w:semiHidden="1" w:unhideWhenUsed="1"/>
+    <w:lsdException w:name="Smart Link Error" w:semiHidden="1" w:unhideWhenUsed="1"/>
   </w:latentStyles>
-  <w:style w:type="paragraph" w:default="1" w:styleId="Standaard">
+  <w:style w:type="paragraph" w:default="1" w:styleId="Normal">
     <w:name w:val="Normal"/>
     <w:qFormat/>
     <w:rsid w:val="00F51C60"/>
@@ -2636,11 +2722,11 @@
       <w:lang w:val="en-US"/>
     </w:rPr>
   </w:style>
-  <w:style w:type="paragraph" w:styleId="Kop1">
+  <w:style w:type="paragraph" w:styleId="Heading1">
     <w:name w:val="heading 1"/>
-    <w:basedOn w:val="Standaard"/>
-    <w:next w:val="Standaard"/>
-    <w:link w:val="Kop1Char"/>
+    <w:basedOn w:val="Normal"/>
+    <w:next w:val="Normal"/>
+    <w:link w:val="Heading1Char"/>
     <w:uiPriority w:val="9"/>
     <w:qFormat/>
     <w:rsid w:val="00F51C60"/>
@@ -2657,11 +2743,11 @@
       <w:szCs w:val="32"/>
     </w:rPr>
   </w:style>
-  <w:style w:type="paragraph" w:styleId="Kop2">
+  <w:style w:type="paragraph" w:styleId="Heading2">
     <w:name w:val="heading 2"/>
-    <w:basedOn w:val="Standaard"/>
-    <w:next w:val="Standaard"/>
-    <w:link w:val="Kop2Char"/>
+    <w:basedOn w:val="Normal"/>
+    <w:next w:val="Normal"/>
+    <w:link w:val="Heading2Char"/>
     <w:uiPriority w:val="9"/>
     <w:unhideWhenUsed/>
     <w:qFormat/>
@@ -2679,11 +2765,11 @@
       <w:szCs w:val="26"/>
     </w:rPr>
   </w:style>
-  <w:style w:type="paragraph" w:styleId="Kop3">
+  <w:style w:type="paragraph" w:styleId="Heading3">
     <w:name w:val="heading 3"/>
-    <w:basedOn w:val="Standaard"/>
-    <w:next w:val="Standaard"/>
-    <w:link w:val="Kop3Char"/>
+    <w:basedOn w:val="Normal"/>
+    <w:next w:val="Normal"/>
+    <w:link w:val="Heading3Char"/>
     <w:uiPriority w:val="9"/>
     <w:semiHidden/>
     <w:unhideWhenUsed/>
@@ -2702,11 +2788,11 @@
       <w:szCs w:val="24"/>
     </w:rPr>
   </w:style>
-  <w:style w:type="paragraph" w:styleId="Kop4">
+  <w:style w:type="paragraph" w:styleId="Heading4">
     <w:name w:val="heading 4"/>
-    <w:basedOn w:val="Standaard"/>
-    <w:next w:val="Standaard"/>
-    <w:link w:val="Kop4Char"/>
+    <w:basedOn w:val="Normal"/>
+    <w:next w:val="Normal"/>
+    <w:link w:val="Heading4Char"/>
     <w:uiPriority w:val="9"/>
     <w:semiHidden/>
     <w:unhideWhenUsed/>
@@ -2725,13 +2811,13 @@
       <w:color w:val="2F5496" w:themeColor="accent1" w:themeShade="BF"/>
     </w:rPr>
   </w:style>
-  <w:style w:type="character" w:default="1" w:styleId="Standaardalinea-lettertype">
+  <w:style w:type="character" w:default="1" w:styleId="DefaultParagraphFont">
     <w:name w:val="Default Paragraph Font"/>
     <w:uiPriority w:val="1"/>
     <w:semiHidden/>
     <w:unhideWhenUsed/>
   </w:style>
-  <w:style w:type="table" w:default="1" w:styleId="Standaardtabel">
+  <w:style w:type="table" w:default="1" w:styleId="TableNormal">
     <w:name w:val="Normal Table"/>
     <w:uiPriority w:val="99"/>
     <w:semiHidden/>
@@ -2746,16 +2832,16 @@
       </w:tblCellMar>
     </w:tblPr>
   </w:style>
-  <w:style w:type="numbering" w:default="1" w:styleId="Geenlijst">
+  <w:style w:type="numbering" w:default="1" w:styleId="NoList">
     <w:name w:val="No List"/>
     <w:uiPriority w:val="99"/>
     <w:semiHidden/>
     <w:unhideWhenUsed/>
   </w:style>
-  <w:style w:type="character" w:customStyle="1" w:styleId="Kop2Char">
-    <w:name w:val="Kop 2 Char"/>
-    <w:basedOn w:val="Standaardalinea-lettertype"/>
-    <w:link w:val="Kop2"/>
+  <w:style w:type="character" w:customStyle="1" w:styleId="Heading2Char">
+    <w:name w:val="Heading 2 Char"/>
+    <w:basedOn w:val="DefaultParagraphFont"/>
+    <w:link w:val="Heading2"/>
     <w:uiPriority w:val="9"/>
     <w:rsid w:val="00F51C60"/>
     <w:rPr>
@@ -2766,10 +2852,10 @@
       <w:lang w:val="en-US"/>
     </w:rPr>
   </w:style>
-  <w:style w:type="character" w:customStyle="1" w:styleId="Kop3Char">
-    <w:name w:val="Kop 3 Char"/>
-    <w:basedOn w:val="Standaardalinea-lettertype"/>
-    <w:link w:val="Kop3"/>
+  <w:style w:type="character" w:customStyle="1" w:styleId="Heading3Char">
+    <w:name w:val="Heading 3 Char"/>
+    <w:basedOn w:val="DefaultParagraphFont"/>
+    <w:link w:val="Heading3"/>
     <w:uiPriority w:val="9"/>
     <w:semiHidden/>
     <w:rsid w:val="00F51C60"/>
@@ -2783,7 +2869,7 @@
   </w:style>
   <w:style w:type="character" w:styleId="Hyperlink">
     <w:name w:val="Hyperlink"/>
-    <w:basedOn w:val="Standaardalinea-lettertype"/>
+    <w:basedOn w:val="DefaultParagraphFont"/>
     <w:uiPriority w:val="99"/>
     <w:unhideWhenUsed/>
     <w:rsid w:val="00F51C60"/>
@@ -2792,17 +2878,17 @@
       <w:u w:val="single"/>
     </w:rPr>
   </w:style>
-  <w:style w:type="character" w:customStyle="1" w:styleId="GeenafstandChar">
-    <w:name w:val="Geen afstand Char"/>
-    <w:basedOn w:val="Standaardalinea-lettertype"/>
-    <w:link w:val="Geenafstand"/>
+  <w:style w:type="character" w:customStyle="1" w:styleId="NoSpacingChar">
+    <w:name w:val="No Spacing Char"/>
+    <w:basedOn w:val="DefaultParagraphFont"/>
+    <w:link w:val="NoSpacing"/>
     <w:uiPriority w:val="1"/>
     <w:locked/>
     <w:rsid w:val="00F51C60"/>
   </w:style>
-  <w:style w:type="paragraph" w:styleId="Geenafstand">
+  <w:style w:type="paragraph" w:styleId="NoSpacing">
     <w:name w:val="No Spacing"/>
-    <w:link w:val="GeenafstandChar"/>
+    <w:link w:val="NoSpacingChar"/>
     <w:uiPriority w:val="1"/>
     <w:qFormat/>
     <w:rsid w:val="00F51C60"/>
@@ -2812,7 +2898,7 @@
   </w:style>
   <w:style w:type="paragraph" w:customStyle="1" w:styleId="textbox">
     <w:name w:val="textbox"/>
-    <w:basedOn w:val="Standaard"/>
+    <w:basedOn w:val="Normal"/>
     <w:rsid w:val="00F51C60"/>
     <w:pPr>
       <w:spacing w:before="100" w:beforeAutospacing="1" w:after="100" w:afterAutospacing="1" w:line="240" w:lineRule="auto"/>
@@ -2823,9 +2909,9 @@
       <w:szCs w:val="24"/>
     </w:rPr>
   </w:style>
-  <w:style w:type="table" w:styleId="Tabelraster">
+  <w:style w:type="table" w:styleId="TableGrid">
     <w:name w:val="Table Grid"/>
-    <w:basedOn w:val="Standaardtabel"/>
+    <w:basedOn w:val="TableNormal"/>
     <w:uiPriority w:val="59"/>
     <w:rsid w:val="00F51C60"/>
     <w:pPr>
@@ -2842,9 +2928,9 @@
       </w:tblBorders>
     </w:tblPr>
   </w:style>
-  <w:style w:type="table" w:styleId="Rastertabel3-Accent3">
+  <w:style w:type="table" w:styleId="GridTable3-Accent3">
     <w:name w:val="Grid Table 3 Accent 3"/>
-    <w:basedOn w:val="Standaardtabel"/>
+    <w:basedOn w:val="TableNormal"/>
     <w:uiPriority w:val="48"/>
     <w:rsid w:val="00F51C60"/>
     <w:pPr>
@@ -2978,10 +3064,10 @@
       </w:tcPr>
     </w:tblStylePr>
   </w:style>
-  <w:style w:type="character" w:customStyle="1" w:styleId="Kop1Char">
-    <w:name w:val="Kop 1 Char"/>
-    <w:basedOn w:val="Standaardalinea-lettertype"/>
-    <w:link w:val="Kop1"/>
+  <w:style w:type="character" w:customStyle="1" w:styleId="Heading1Char">
+    <w:name w:val="Heading 1 Char"/>
+    <w:basedOn w:val="DefaultParagraphFont"/>
+    <w:link w:val="Heading1"/>
     <w:uiPriority w:val="9"/>
     <w:rsid w:val="00F51C60"/>
     <w:rPr>
@@ -2992,10 +3078,10 @@
       <w:lang w:val="en-US"/>
     </w:rPr>
   </w:style>
-  <w:style w:type="paragraph" w:styleId="Kopvaninhoudsopgave">
+  <w:style w:type="paragraph" w:styleId="TOCHeading">
     <w:name w:val="TOC Heading"/>
-    <w:basedOn w:val="Kop1"/>
-    <w:next w:val="Standaard"/>
+    <w:basedOn w:val="Heading1"/>
+    <w:next w:val="Normal"/>
     <w:uiPriority w:val="39"/>
     <w:unhideWhenUsed/>
     <w:qFormat/>
@@ -3008,10 +3094,10 @@
       <w:lang w:val="nl-NL" w:eastAsia="nl-NL"/>
     </w:rPr>
   </w:style>
-  <w:style w:type="paragraph" w:styleId="Inhopg3">
+  <w:style w:type="paragraph" w:styleId="TOC3">
     <w:name w:val="toc 3"/>
-    <w:basedOn w:val="Standaard"/>
-    <w:next w:val="Standaard"/>
+    <w:basedOn w:val="Normal"/>
+    <w:next w:val="Normal"/>
     <w:autoRedefine/>
     <w:uiPriority w:val="39"/>
     <w:unhideWhenUsed/>
@@ -3021,9 +3107,9 @@
       <w:ind w:left="440"/>
     </w:pPr>
   </w:style>
-  <w:style w:type="character" w:styleId="GevolgdeHyperlink">
+  <w:style w:type="character" w:styleId="FollowedHyperlink">
     <w:name w:val="FollowedHyperlink"/>
-    <w:basedOn w:val="Standaardalinea-lettertype"/>
+    <w:basedOn w:val="DefaultParagraphFont"/>
     <w:uiPriority w:val="99"/>
     <w:semiHidden/>
     <w:unhideWhenUsed/>
@@ -3033,10 +3119,10 @@
       <w:u w:val="single"/>
     </w:rPr>
   </w:style>
-  <w:style w:type="character" w:customStyle="1" w:styleId="TitelChar">
-    <w:name w:val="Titel Char"/>
-    <w:basedOn w:val="Standaardalinea-lettertype"/>
-    <w:link w:val="Titel"/>
+  <w:style w:type="character" w:customStyle="1" w:styleId="TitleChar">
+    <w:name w:val="Title Char"/>
+    <w:basedOn w:val="DefaultParagraphFont"/>
+    <w:link w:val="Title"/>
     <w:uiPriority w:val="10"/>
     <w:rsid w:val="00A50D81"/>
     <w:rPr>
@@ -3047,11 +3133,11 @@
       <w:szCs w:val="56"/>
     </w:rPr>
   </w:style>
-  <w:style w:type="paragraph" w:styleId="Titel">
+  <w:style w:type="paragraph" w:styleId="Title">
     <w:name w:val="Title"/>
-    <w:basedOn w:val="Standaard"/>
-    <w:next w:val="Standaard"/>
-    <w:link w:val="TitelChar"/>
+    <w:basedOn w:val="Normal"/>
+    <w:next w:val="Normal"/>
+    <w:link w:val="TitleChar"/>
     <w:uiPriority w:val="10"/>
     <w:qFormat/>
     <w:rsid w:val="00A50D81"/>
@@ -3070,7 +3156,7 @@
   </w:style>
   <w:style w:type="character" w:customStyle="1" w:styleId="TitleChar1">
     <w:name w:val="Title Char1"/>
-    <w:basedOn w:val="Standaardalinea-lettertype"/>
+    <w:basedOn w:val="DefaultParagraphFont"/>
     <w:uiPriority w:val="10"/>
     <w:rsid w:val="00A50D81"/>
     <w:rPr>
@@ -3082,10 +3168,10 @@
       <w:lang w:val="en-US"/>
     </w:rPr>
   </w:style>
-  <w:style w:type="paragraph" w:styleId="Inhopg1">
+  <w:style w:type="paragraph" w:styleId="TOC1">
     <w:name w:val="toc 1"/>
-    <w:basedOn w:val="Standaard"/>
-    <w:next w:val="Standaard"/>
+    <w:basedOn w:val="Normal"/>
+    <w:next w:val="Normal"/>
     <w:autoRedefine/>
     <w:uiPriority w:val="39"/>
     <w:unhideWhenUsed/>
@@ -3094,10 +3180,10 @@
       <w:spacing w:after="100" w:line="259" w:lineRule="auto"/>
     </w:pPr>
   </w:style>
-  <w:style w:type="paragraph" w:styleId="Inhopg2">
+  <w:style w:type="paragraph" w:styleId="TOC2">
     <w:name w:val="toc 2"/>
-    <w:basedOn w:val="Standaard"/>
-    <w:next w:val="Standaard"/>
+    <w:basedOn w:val="Normal"/>
+    <w:next w:val="Normal"/>
     <w:autoRedefine/>
     <w:uiPriority w:val="39"/>
     <w:unhideWhenUsed/>
@@ -3107,11 +3193,11 @@
       <w:ind w:left="220"/>
     </w:pPr>
   </w:style>
-  <w:style w:type="paragraph" w:styleId="Ondertitel">
+  <w:style w:type="paragraph" w:styleId="Subtitle">
     <w:name w:val="Subtitle"/>
-    <w:basedOn w:val="Standaard"/>
-    <w:next w:val="Standaard"/>
-    <w:link w:val="OndertitelChar"/>
+    <w:basedOn w:val="Normal"/>
+    <w:next w:val="Normal"/>
+    <w:link w:val="SubtitleChar"/>
     <w:uiPriority w:val="11"/>
     <w:qFormat/>
     <w:rsid w:val="00A50D81"/>
@@ -3127,10 +3213,10 @@
       <w:spacing w:val="15"/>
     </w:rPr>
   </w:style>
-  <w:style w:type="character" w:customStyle="1" w:styleId="OndertitelChar">
-    <w:name w:val="Ondertitel Char"/>
-    <w:basedOn w:val="Standaardalinea-lettertype"/>
-    <w:link w:val="Ondertitel"/>
+  <w:style w:type="character" w:customStyle="1" w:styleId="SubtitleChar">
+    <w:name w:val="Subtitle Char"/>
+    <w:basedOn w:val="DefaultParagraphFont"/>
+    <w:link w:val="Subtitle"/>
     <w:uiPriority w:val="11"/>
     <w:rsid w:val="00A50D81"/>
     <w:rPr>
@@ -3140,10 +3226,10 @@
       <w:lang w:val="en-US"/>
     </w:rPr>
   </w:style>
-  <w:style w:type="paragraph" w:styleId="Koptekst">
+  <w:style w:type="paragraph" w:styleId="Header">
     <w:name w:val="header"/>
-    <w:basedOn w:val="Standaard"/>
-    <w:link w:val="KoptekstChar"/>
+    <w:basedOn w:val="Normal"/>
+    <w:link w:val="HeaderChar"/>
     <w:uiPriority w:val="99"/>
     <w:unhideWhenUsed/>
     <w:rsid w:val="004C342E"/>
@@ -3155,20 +3241,20 @@
       <w:spacing w:after="0" w:line="240" w:lineRule="auto"/>
     </w:pPr>
   </w:style>
-  <w:style w:type="character" w:customStyle="1" w:styleId="KoptekstChar">
-    <w:name w:val="Koptekst Char"/>
-    <w:basedOn w:val="Standaardalinea-lettertype"/>
-    <w:link w:val="Koptekst"/>
+  <w:style w:type="character" w:customStyle="1" w:styleId="HeaderChar">
+    <w:name w:val="Header Char"/>
+    <w:basedOn w:val="DefaultParagraphFont"/>
+    <w:link w:val="Header"/>
     <w:uiPriority w:val="99"/>
     <w:rsid w:val="004C342E"/>
     <w:rPr>
       <w:lang w:val="en-US"/>
     </w:rPr>
   </w:style>
-  <w:style w:type="paragraph" w:styleId="Voettekst">
+  <w:style w:type="paragraph" w:styleId="Footer">
     <w:name w:val="footer"/>
-    <w:basedOn w:val="Standaard"/>
-    <w:link w:val="VoettekstChar"/>
+    <w:basedOn w:val="Normal"/>
+    <w:link w:val="FooterChar"/>
     <w:uiPriority w:val="99"/>
     <w:unhideWhenUsed/>
     <w:rsid w:val="004C342E"/>
@@ -3180,20 +3266,20 @@
       <w:spacing w:after="0" w:line="240" w:lineRule="auto"/>
     </w:pPr>
   </w:style>
-  <w:style w:type="character" w:customStyle="1" w:styleId="VoettekstChar">
-    <w:name w:val="Voettekst Char"/>
-    <w:basedOn w:val="Standaardalinea-lettertype"/>
-    <w:link w:val="Voettekst"/>
+  <w:style w:type="character" w:customStyle="1" w:styleId="FooterChar">
+    <w:name w:val="Footer Char"/>
+    <w:basedOn w:val="DefaultParagraphFont"/>
+    <w:link w:val="Footer"/>
     <w:uiPriority w:val="99"/>
     <w:rsid w:val="004C342E"/>
     <w:rPr>
       <w:lang w:val="en-US"/>
     </w:rPr>
   </w:style>
-  <w:style w:type="character" w:customStyle="1" w:styleId="Kop4Char">
-    <w:name w:val="Kop 4 Char"/>
-    <w:basedOn w:val="Standaardalinea-lettertype"/>
-    <w:link w:val="Kop4"/>
+  <w:style w:type="character" w:customStyle="1" w:styleId="Heading4Char">
+    <w:name w:val="Heading 4 Char"/>
+    <w:basedOn w:val="DefaultParagraphFont"/>
+    <w:link w:val="Heading4"/>
     <w:uiPriority w:val="9"/>
     <w:semiHidden/>
     <w:rsid w:val="00617DD0"/>
@@ -3205,11 +3291,11 @@
       <w:lang w:val="en-US"/>
     </w:rPr>
   </w:style>
-  <w:style w:type="paragraph" w:styleId="Citaat">
+  <w:style w:type="paragraph" w:styleId="Quote">
     <w:name w:val="Quote"/>
-    <w:basedOn w:val="Standaard"/>
-    <w:next w:val="Standaard"/>
-    <w:link w:val="CitaatChar"/>
+    <w:basedOn w:val="Normal"/>
+    <w:next w:val="Normal"/>
+    <w:link w:val="QuoteChar"/>
     <w:uiPriority w:val="29"/>
     <w:qFormat/>
     <w:rsid w:val="00617DD0"/>
@@ -3224,10 +3310,10 @@
       <w:color w:val="404040" w:themeColor="text1" w:themeTint="BF"/>
     </w:rPr>
   </w:style>
-  <w:style w:type="character" w:customStyle="1" w:styleId="CitaatChar">
-    <w:name w:val="Citaat Char"/>
-    <w:basedOn w:val="Standaardalinea-lettertype"/>
-    <w:link w:val="Citaat"/>
+  <w:style w:type="character" w:customStyle="1" w:styleId="QuoteChar">
+    <w:name w:val="Quote Char"/>
+    <w:basedOn w:val="DefaultParagraphFont"/>
+    <w:link w:val="Quote"/>
     <w:uiPriority w:val="29"/>
     <w:rsid w:val="00617DD0"/>
     <w:rPr>
@@ -3239,17 +3325,17 @@
   </w:style>
   <w:style w:type="character" w:customStyle="1" w:styleId="normaltextrun">
     <w:name w:val="normaltextrun"/>
-    <w:basedOn w:val="Standaardalinea-lettertype"/>
+    <w:basedOn w:val="DefaultParagraphFont"/>
     <w:rsid w:val="00617DD0"/>
   </w:style>
   <w:style w:type="character" w:customStyle="1" w:styleId="spellingerror">
     <w:name w:val="spellingerror"/>
-    <w:basedOn w:val="Standaardalinea-lettertype"/>
+    <w:basedOn w:val="DefaultParagraphFont"/>
     <w:rsid w:val="00617DD0"/>
   </w:style>
-  <w:style w:type="character" w:styleId="Onopgelostemelding">
+  <w:style w:type="character" w:styleId="UnresolvedMention">
     <w:name w:val="Unresolved Mention"/>
-    <w:basedOn w:val="Standaardalinea-lettertype"/>
+    <w:basedOn w:val="DefaultParagraphFont"/>
     <w:uiPriority w:val="99"/>
     <w:semiHidden/>
     <w:unhideWhenUsed/>
@@ -3259,10 +3345,10 @@
       <w:shd w:val="clear" w:color="auto" w:fill="E1DFDD"/>
     </w:rPr>
   </w:style>
-  <w:style w:type="paragraph" w:styleId="Ballontekst">
+  <w:style w:type="paragraph" w:styleId="BalloonText">
     <w:name w:val="Balloon Text"/>
-    <w:basedOn w:val="Standaard"/>
-    <w:link w:val="BallontekstChar"/>
+    <w:basedOn w:val="Normal"/>
+    <w:link w:val="BalloonTextChar"/>
     <w:uiPriority w:val="99"/>
     <w:semiHidden/>
     <w:unhideWhenUsed/>
@@ -3276,10 +3362,10 @@
       <w:szCs w:val="18"/>
     </w:rPr>
   </w:style>
-  <w:style w:type="character" w:customStyle="1" w:styleId="BallontekstChar">
-    <w:name w:val="Ballontekst Char"/>
-    <w:basedOn w:val="Standaardalinea-lettertype"/>
-    <w:link w:val="Ballontekst"/>
+  <w:style w:type="character" w:customStyle="1" w:styleId="BalloonTextChar">
+    <w:name w:val="Balloon Text Char"/>
+    <w:basedOn w:val="DefaultParagraphFont"/>
+    <w:link w:val="BalloonText"/>
     <w:uiPriority w:val="99"/>
     <w:semiHidden/>
     <w:rsid w:val="00035F42"/>
@@ -3593,7 +3679,7 @@
 </file>
 
 <file path=customXml/itemProps1.xml><?xml version="1.0" encoding="utf-8"?>
-<ds:datastoreItem xmlns:ds="http://schemas.openxmlformats.org/officeDocument/2006/customXml" ds:itemID="{D4D97BFE-F070-4739-8C9A-DF32CA9BA9E6}">
+<ds:datastoreItem xmlns:ds="http://schemas.openxmlformats.org/officeDocument/2006/customXml" ds:itemID="{3403BA33-C294-4FC8-AF71-FAA5C38F793F}">
   <ds:schemaRefs>
     <ds:schemaRef ds:uri="http://schemas.openxmlformats.org/officeDocument/2006/bibliography"/>
   </ds:schemaRefs>

</xml_diff>